<commit_message>
HAHAHAHAH EFF YEAH. SOBS hate life.
</commit_message>
<xml_diff>
--- a/Tavern/2 a  i - You apologize to him.docx
+++ b/Tavern/2 a  i - You apologize to him.docx
@@ -224,8 +224,142 @@
         </w:rPr>
         <w:t xml:space="preserve">“For </w:t>
       </w:r>
+      <w:r>
+        <w:rPr>
+          <w:rFonts w:ascii="Bookerly" w:hAnsi="Bookerly" w:cs="Bookerly"/>
+        </w:rPr>
+        <w:t>one gold, there’s a room upstairs for you,”</w:t>
+      </w:r>
+    </w:p>
+    <w:p>
+      <w:pPr>
+        <w:rPr>
+          <w:rFonts w:ascii="Bookerly" w:hAnsi="Bookerly" w:cs="Bookerly"/>
+        </w:rPr>
+      </w:pPr>
+      <w:r>
+        <w:rPr>
+          <w:rFonts w:ascii="Bookerly" w:hAnsi="Bookerly" w:cs="Bookerly"/>
+        </w:rPr>
+        <w:tab/>
+        <w:t xml:space="preserve">You fetch out one gold out of your pouch. “Thanks,” </w:t>
+      </w:r>
+    </w:p>
+    <w:p>
+      <w:pPr>
+        <w:rPr>
+          <w:rFonts w:ascii="Bookerly" w:hAnsi="Bookerly" w:cs="Bookerly"/>
+        </w:rPr>
+      </w:pPr>
+      <w:r>
+        <w:rPr>
+          <w:rFonts w:ascii="Bookerly" w:hAnsi="Bookerly" w:cs="Bookerly"/>
+        </w:rPr>
+        <w:tab/>
+        <w:t>She hands you the key to the room. “Up the stairs and to the left,”</w:t>
+      </w:r>
+    </w:p>
+    <w:p>
+      <w:pPr>
+        <w:rPr>
+          <w:rFonts w:ascii="Bookerly" w:hAnsi="Bookerly" w:cs="Bookerly"/>
+        </w:rPr>
+      </w:pPr>
+      <w:r>
+        <w:rPr>
+          <w:rFonts w:ascii="Bookerly" w:hAnsi="Bookerly" w:cs="Bookerly"/>
+        </w:rPr>
+        <w:tab/>
+        <w:t xml:space="preserve">You nod and left the keep to her nightly chores. </w:t>
+      </w:r>
+    </w:p>
+    <w:p>
+      <w:pPr>
+        <w:rPr>
+          <w:rFonts w:ascii="Bookerly" w:hAnsi="Bookerly" w:cs="Bookerly"/>
+        </w:rPr>
+      </w:pPr>
+      <w:r>
+        <w:rPr>
+          <w:rFonts w:ascii="Bookerly" w:hAnsi="Bookerly" w:cs="Bookerly"/>
+        </w:rPr>
+        <w:tab/>
+        <w:t>“One gold!? For a night? That’s a scam. That lady was ripping you off,” complained Narrator.</w:t>
+      </w:r>
+    </w:p>
+    <w:p>
+      <w:pPr>
+        <w:rPr>
+          <w:rFonts w:ascii="Bookerly" w:hAnsi="Bookerly" w:cs="Bookerly"/>
+        </w:rPr>
+      </w:pPr>
+      <w:r>
+        <w:rPr>
+          <w:rFonts w:ascii="Bookerly" w:hAnsi="Bookerly" w:cs="Bookerly"/>
+        </w:rPr>
+        <w:tab/>
+        <w:t>“It’s fine,” you reply mentally. “I’ll find a way to earn it back,”</w:t>
+      </w:r>
+    </w:p>
+    <w:p>
+      <w:pPr>
+        <w:rPr>
+          <w:rFonts w:ascii="Bookerly" w:hAnsi="Bookerly" w:cs="Bookerly"/>
+        </w:rPr>
+      </w:pPr>
+      <w:r>
+        <w:rPr>
+          <w:rFonts w:ascii="Bookerly" w:hAnsi="Bookerly" w:cs="Bookerly"/>
+        </w:rPr>
+        <w:tab/>
+      </w:r>
+    </w:p>
+    <w:p>
+      <w:pPr>
+        <w:rPr>
+          <w:rFonts w:ascii="Bookerly" w:hAnsi="Bookerly" w:cs="Bookerly"/>
+        </w:rPr>
+      </w:pPr>
+      <w:r>
+        <w:rPr>
+          <w:rFonts w:ascii="Bookerly" w:hAnsi="Bookerly" w:cs="Bookerly"/>
+        </w:rPr>
+        <w:lastRenderedPageBreak/>
+        <w:tab/>
+        <w:t xml:space="preserve">You head up to the room as directed. The door creaks as you open it. The room contained a sleeping roll as well as a dresser to store your things temporary. You take off your sword and toss your coin pouch on top of the dresser. You are about to crawl into the bedroll when you realized you should lock the door. </w:t>
+      </w:r>
       <w:bookmarkStart w:id="0" w:name="_GoBack"/>
       <w:bookmarkEnd w:id="0"/>
+    </w:p>
+    <w:p>
+      <w:pPr>
+        <w:rPr>
+          <w:rFonts w:ascii="Bookerly" w:hAnsi="Bookerly" w:cs="Bookerly"/>
+        </w:rPr>
+      </w:pPr>
+      <w:r>
+        <w:rPr>
+          <w:rFonts w:ascii="Bookerly" w:hAnsi="Bookerly" w:cs="Bookerly"/>
+        </w:rPr>
+        <w:tab/>
+        <w:t xml:space="preserve">You get up, lock the door, and climb back into sleep. </w:t>
+      </w:r>
+    </w:p>
+    <w:p>
+      <w:pPr>
+        <w:jc w:val="center"/>
+        <w:rPr>
+          <w:rFonts w:ascii="Bookerly" w:hAnsi="Bookerly" w:cs="Bookerly"/>
+          <w:b/>
+        </w:rPr>
+      </w:pPr>
+      <w:r>
+        <w:rPr>
+          <w:rFonts w:ascii="Bookerly" w:hAnsi="Bookerly" w:cs="Bookerly"/>
+          <w:b/>
+        </w:rPr>
+        <w:t>--The next morning</w:t>
+      </w:r>
     </w:p>
     <w:sectPr>
       <w:pgSz w:w="12240" w:h="15840"/>

</xml_diff>